<commit_message>
Añadida estructura por comunidades
</commit_message>
<xml_diff>
--- a/templates/castilla_la_mancha/CERTIFICADO FIN DE OBRA.docx
+++ b/templates/castilla_la_mancha/CERTIFICADO FIN DE OBRA.docx
@@ -1,6 +1,6 @@
 
 <file path=word/document.xml><?xml version="1.0" encoding="utf-8"?>
-<w:document xmlns:wpc="http://schemas.microsoft.com/office/word/2010/wordprocessingCanvas" xmlns:cx="http://schemas.microsoft.com/office/drawing/2014/chartex" xmlns:cx1="http://schemas.microsoft.com/office/drawing/2015/9/8/chartex" xmlns:cx2="http://schemas.microsoft.com/office/drawing/2015/10/21/chartex" xmlns:cx3="http://schemas.microsoft.com/office/drawing/2016/5/9/chartex" xmlns:cx4="http://schemas.microsoft.com/office/drawing/2016/5/10/chartex" xmlns:cx5="http://schemas.microsoft.com/office/drawing/2016/5/11/chartex" xmlns:cx6="http://schemas.microsoft.com/office/drawing/2016/5/12/chartex" xmlns:cx7="http://schemas.microsoft.com/office/drawing/2016/5/13/chartex" xmlns:cx8="http://schemas.microsoft.com/office/drawing/2016/5/14/chartex" xmlns:mc="http://schemas.openxmlformats.org/markup-compatibility/2006" xmlns:aink="http://schemas.microsoft.com/office/drawing/2016/ink" xmlns:am3d="http://schemas.microsoft.com/office/drawing/2017/model3d" xmlns:o="urn:schemas-microsoft-com:office:office" xmlns:oel="http://schemas.microsoft.com/office/2019/extlst" xmlns:r="http://schemas.openxmlformats.org/officeDocument/2006/relationships" xmlns:m="http://schemas.openxmlformats.org/officeDocument/2006/math" xmlns:v="urn:schemas-microsoft-com:vml" xmlns:wp14="http://schemas.microsoft.com/office/word/2010/wordprocessingDrawing" xmlns:wp="http://schemas.openxmlformats.org/drawingml/2006/wordprocessingDrawing" xmlns:w10="urn:schemas-microsoft-com:office:word" xmlns:w="http://schemas.openxmlformats.org/wordprocessingml/2006/main" xmlns:w14="http://schemas.microsoft.com/office/word/2010/wordml" xmlns:w15="http://schemas.microsoft.com/office/word/2012/wordml" xmlns:w16cex="http://schemas.microsoft.com/office/word/2018/wordml/cex" xmlns:w16cid="http://schemas.microsoft.com/office/word/2016/wordml/cid" xmlns:w16="http://schemas.microsoft.com/office/word/2018/wordml" xmlns:w16sdtdh="http://schemas.microsoft.com/office/word/2020/wordml/sdtdatahash" xmlns:w16se="http://schemas.microsoft.com/office/word/2015/wordml/symex" xmlns:wpg="http://schemas.microsoft.com/office/word/2010/wordprocessingGroup" xmlns:wpi="http://schemas.microsoft.com/office/word/2010/wordprocessingInk" xmlns:wne="http://schemas.microsoft.com/office/word/2006/wordml" xmlns:wps="http://schemas.microsoft.com/office/word/2010/wordprocessingShape" mc:Ignorable="w14 w15 w16se w16cid w16 w16cex w16sdtdh wp14">
+<w:document xmlns:wpc="http://schemas.microsoft.com/office/word/2010/wordprocessingCanvas" xmlns:cx="http://schemas.microsoft.com/office/drawing/2014/chartex" xmlns:cx1="http://schemas.microsoft.com/office/drawing/2015/9/8/chartex" xmlns:cx2="http://schemas.microsoft.com/office/drawing/2015/10/21/chartex" xmlns:cx3="http://schemas.microsoft.com/office/drawing/2016/5/9/chartex" xmlns:cx4="http://schemas.microsoft.com/office/drawing/2016/5/10/chartex" xmlns:cx5="http://schemas.microsoft.com/office/drawing/2016/5/11/chartex" xmlns:cx6="http://schemas.microsoft.com/office/drawing/2016/5/12/chartex" xmlns:cx7="http://schemas.microsoft.com/office/drawing/2016/5/13/chartex" xmlns:cx8="http://schemas.microsoft.com/office/drawing/2016/5/14/chartex" xmlns:mc="http://schemas.openxmlformats.org/markup-compatibility/2006" xmlns:aink="http://schemas.microsoft.com/office/drawing/2016/ink" xmlns:am3d="http://schemas.microsoft.com/office/drawing/2017/model3d" xmlns:o="urn:schemas-microsoft-com:office:office" xmlns:oel="http://schemas.microsoft.com/office/2019/extlst" xmlns:r="http://schemas.openxmlformats.org/officeDocument/2006/relationships" xmlns:m="http://schemas.openxmlformats.org/officeDocument/2006/math" xmlns:v="urn:schemas-microsoft-com:vml" xmlns:wp14="http://schemas.microsoft.com/office/word/2010/wordprocessingDrawing" xmlns:wp="http://schemas.openxmlformats.org/drawingml/2006/wordprocessingDrawing" xmlns:w10="urn:schemas-microsoft-com:office:word" xmlns:w="http://schemas.openxmlformats.org/wordprocessingml/2006/main" xmlns:w14="http://schemas.microsoft.com/office/word/2010/wordml" xmlns:w15="http://schemas.microsoft.com/office/word/2012/wordml" xmlns:w16cex="http://schemas.microsoft.com/office/word/2018/wordml/cex" xmlns:w16cid="http://schemas.microsoft.com/office/word/2016/wordml/cid" xmlns:w16="http://schemas.microsoft.com/office/word/2018/wordml" xmlns:w16du="http://schemas.microsoft.com/office/word/2023/wordml/word16du" xmlns:w16sdtdh="http://schemas.microsoft.com/office/word/2020/wordml/sdtdatahash" xmlns:w16sdtfl="http://schemas.microsoft.com/office/word/2024/wordml/sdtformatlock" xmlns:w16se="http://schemas.microsoft.com/office/word/2015/wordml/symex" xmlns:wpg="http://schemas.microsoft.com/office/word/2010/wordprocessingGroup" xmlns:wpi="http://schemas.microsoft.com/office/word/2010/wordprocessingInk" xmlns:wne="http://schemas.microsoft.com/office/word/2006/wordml" xmlns:wps="http://schemas.microsoft.com/office/word/2010/wordprocessingShape" mc:Ignorable="w14 w15 w16se w16cid w16 w16cex w16sdtdh w16sdtfl w16du wp14">
   <w:body>
     <w:p>
       <w:pPr>
@@ -35,7 +35,7 @@
             <v:path o:extrusionok="f" gradientshapeok="t" o:connecttype="rect"/>
             <o:lock v:ext="edit" aspectratio="t"/>
           </v:shapetype>
-          <v:shape id="Imagen 4" o:spid="_x0000_i1025" type="#_x0000_t75" style="width:80.65pt;height:32.65pt;visibility:visible;mso-wrap-style:square">
+          <v:shape id="Imagen 4" o:spid="_x0000_i1025" type="#_x0000_t75" style="width:80.4pt;height:32.4pt;visibility:visible;mso-wrap-style:square">
             <v:imagedata r:id="rId6" o:title=""/>
           </v:shape>
         </w:pict>
@@ -74,17 +74,24 @@
       <w:r>
         <w:t xml:space="preserve"> FOTOVOLTAICA: </w:t>
       </w:r>
+      <w:proofErr w:type="gramStart"/>
       <w:r>
         <w:t>{{</w:t>
       </w:r>
       <w:r>
+        <w:t xml:space="preserve"> </w:t>
+      </w:r>
+      <w:proofErr w:type="spellStart"/>
+      <w:r>
         <w:t>fecha</w:t>
       </w:r>
-      <w:r>
-        <w:t>C</w:t>
-      </w:r>
-      <w:r>
-        <w:t>ompleta</w:t>
+      <w:proofErr w:type="gramEnd"/>
+      <w:r>
+        <w:t>_finalizacion_formateada</w:t>
+      </w:r>
+      <w:proofErr w:type="spellEnd"/>
+      <w:r>
+        <w:t xml:space="preserve"> </w:t>
       </w:r>
       <w:r>
         <w:t>}}</w:t>
@@ -92,7 +99,11 @@
     </w:p>
     <w:p>
       <w:r>
-        <w:t>EMPLAZAMIENTO: {{</w:t>
+        <w:t xml:space="preserve">EMPLAZAMIENTO: </w:t>
+      </w:r>
+      <w:proofErr w:type="gramStart"/>
+      <w:r>
+        <w:t>{{</w:t>
       </w:r>
       <w:r>
         <w:rPr>
@@ -101,14 +112,28 @@
         </w:rPr>
         <w:t xml:space="preserve"> </w:t>
       </w:r>
+      <w:proofErr w:type="spellStart"/>
       <w:r>
         <w:rPr>
           <w:b/>
           <w:bCs/>
         </w:rPr>
-        <w:t>clienteDireccion</w:t>
-      </w:r>
-      <w:r>
+        <w:t>direccion</w:t>
+      </w:r>
+      <w:proofErr w:type="gramEnd"/>
+      <w:r>
+        <w:rPr>
+          <w:b/>
+          <w:bCs/>
+        </w:rPr>
+        <w:t>_emplazamiento_completa</w:t>
+      </w:r>
+      <w:proofErr w:type="spellEnd"/>
+      <w:r>
+        <w:rPr>
+          <w:b/>
+          <w:bCs/>
+        </w:rPr>
         <w:t xml:space="preserve"> </w:t>
       </w:r>
       <w:r>
@@ -121,49 +146,90 @@
         <w:t>PROPIETARIO O PROMOTOR:</w:t>
       </w:r>
       <w:r>
-        <w:t xml:space="preserve"> {{</w:t>
-      </w:r>
+        <w:t xml:space="preserve"> </w:t>
+      </w:r>
+      <w:proofErr w:type="gramStart"/>
+      <w:r>
+        <w:t>{{</w:t>
+      </w:r>
+      <w:r>
+        <w:t xml:space="preserve"> </w:t>
+      </w:r>
+      <w:proofErr w:type="spellStart"/>
       <w:r>
         <w:t>promotor</w:t>
       </w:r>
-      <w:r>
-        <w:t>N</w:t>
-      </w:r>
-      <w:r>
-        <w:t>ombre</w:t>
+      <w:proofErr w:type="gramEnd"/>
+      <w:r>
+        <w:t>_nombre</w:t>
+      </w:r>
+      <w:proofErr w:type="spellEnd"/>
+      <w:r>
+        <w:t xml:space="preserve"> </w:t>
       </w:r>
       <w:r>
         <w:t>}}</w:t>
       </w:r>
       <w:r>
-        <w:t xml:space="preserve"> {{</w:t>
-      </w:r>
-      <w:r>
-        <w:t>promotor</w:t>
-      </w:r>
-      <w:r>
-        <w:t>A</w:t>
-      </w:r>
-      <w:r>
-        <w:t>pellidos</w:t>
+        <w:t>,</w:t>
+      </w:r>
+      <w:r>
+        <w:t xml:space="preserve"> con DNI</w:t>
+      </w:r>
+      <w:r>
+        <w:t>/CIF</w:t>
+      </w:r>
+      <w:r>
+        <w:t xml:space="preserve">: </w:t>
+      </w:r>
+      <w:r>
+        <w:t>{{</w:t>
+      </w:r>
+      <w:r>
+        <w:t xml:space="preserve"> </w:t>
+      </w:r>
+      <w:proofErr w:type="spellStart"/>
+      <w:r>
+        <w:t>promotor_cif</w:t>
+      </w:r>
+      <w:proofErr w:type="spellEnd"/>
+      <w:r>
+        <w:t xml:space="preserve"> </w:t>
       </w:r>
       <w:r>
         <w:t>}}</w:t>
       </w:r>
-      <w:r>
-        <w:t>, con DNI</w:t>
-      </w:r>
-      <w:r>
-        <w:t>/CIF</w:t>
-      </w:r>
-      <w:r>
-        <w:t xml:space="preserve">: </w:t>
-      </w:r>
+    </w:p>
+    <w:p>
+      <w:r>
+        <w:t>EMPRESA INSTALADORA: {{</w:t>
+      </w:r>
+      <w:proofErr w:type="spellStart"/>
+      <w:r>
+        <w:t>instalador_empresa</w:t>
+      </w:r>
+      <w:proofErr w:type="spellEnd"/>
+      <w:r>
+        <w:t xml:space="preserve">}} con DNI/CIF: </w:t>
+      </w:r>
+      <w:proofErr w:type="gramStart"/>
       <w:r>
         <w:t>{{</w:t>
       </w:r>
       <w:r>
-        <w:t>instaladorCif</w:t>
+        <w:t xml:space="preserve"> </w:t>
+      </w:r>
+      <w:proofErr w:type="spellStart"/>
+      <w:r>
+        <w:t>instalador</w:t>
+      </w:r>
+      <w:proofErr w:type="gramEnd"/>
+      <w:r>
+        <w:t>_cif_empresa</w:t>
+      </w:r>
+      <w:proofErr w:type="spellEnd"/>
+      <w:r>
+        <w:t xml:space="preserve"> </w:t>
       </w:r>
       <w:r>
         <w:t>}}</w:t>
@@ -171,82 +237,50 @@
     </w:p>
     <w:p>
       <w:r>
-        <w:t>EMPRESA INSTALADORA: {{</w:t>
-      </w:r>
+        <w:t>TÉCNICO INSTALADOR</w:t>
+      </w:r>
+      <w:r>
+        <w:t>:</w:t>
+      </w:r>
+      <w:r>
+        <w:t xml:space="preserve"> </w:t>
+      </w:r>
+      <w:proofErr w:type="gramStart"/>
+      <w:r>
+        <w:t>{{</w:t>
+      </w:r>
+      <w:r>
+        <w:t xml:space="preserve"> </w:t>
+      </w:r>
+      <w:proofErr w:type="spellStart"/>
       <w:r>
         <w:t>instalador</w:t>
       </w:r>
-      <w:r>
-        <w:t>E</w:t>
-      </w:r>
-      <w:r>
-        <w:t>mpresa</w:t>
-      </w:r>
-      <w:r>
-        <w:t>}} con DNI/CIF: {{</w:t>
-      </w:r>
-      <w:r>
-        <w:t>instalador</w:t>
-      </w:r>
-      <w:r>
-        <w:t>C</w:t>
-      </w:r>
-      <w:r>
-        <w:t>if</w:t>
+      <w:proofErr w:type="gramEnd"/>
+      <w:r>
+        <w:t>_tecnico_nombre</w:t>
+      </w:r>
+      <w:proofErr w:type="spellEnd"/>
+      <w:r>
+        <w:t xml:space="preserve"> </w:t>
       </w:r>
       <w:r>
         <w:t>}}</w:t>
       </w:r>
-    </w:p>
-    <w:p>
-      <w:r>
-        <w:t>TÉCNICO INSTALADOR</w:t>
-      </w:r>
-      <w:r>
-        <w:t>:</w:t>
-      </w:r>
-      <w:r>
-        <w:t xml:space="preserve"> </w:t>
+      <w:r>
+        <w:t xml:space="preserve">, con DNI: </w:t>
       </w:r>
       <w:r>
         <w:t>{{</w:t>
       </w:r>
       <w:r>
-        <w:t>instalador</w:t>
-      </w:r>
-      <w:r>
-        <w:t>T</w:t>
-      </w:r>
-      <w:r>
-        <w:t>ecnico</w:t>
-      </w:r>
-      <w:r>
-        <w:t>N</w:t>
-      </w:r>
-      <w:r>
-        <w:t>ombre</w:t>
-      </w:r>
-      <w:r>
-        <w:t>}}</w:t>
-      </w:r>
-      <w:r>
-        <w:t xml:space="preserve">, con DNI: </w:t>
-      </w:r>
-      <w:r>
-        <w:t>{{</w:t>
-      </w:r>
-      <w:r>
-        <w:t xml:space="preserve"> </w:t>
-      </w:r>
-      <w:r>
-        <w:t>instalador</w:t>
-      </w:r>
-      <w:r>
-        <w:t>C</w:t>
-      </w:r>
-      <w:r>
-        <w:t>if</w:t>
-      </w:r>
+        <w:t xml:space="preserve"> </w:t>
+      </w:r>
+      <w:proofErr w:type="spellStart"/>
+      <w:r>
+        <w:t>instalador_tecnico_dni</w:t>
+      </w:r>
+      <w:proofErr w:type="spellEnd"/>
       <w:r>
         <w:t xml:space="preserve"> </w:t>
       </w:r>
@@ -262,40 +296,40 @@
         <w:spacing w:line="360" w:lineRule="auto"/>
       </w:pPr>
       <w:r>
-        <w:t>Don {{</w:t>
-      </w:r>
+        <w:t xml:space="preserve">Don </w:t>
+      </w:r>
+      <w:proofErr w:type="gramStart"/>
+      <w:r>
+        <w:t>{{</w:t>
+      </w:r>
+      <w:r>
+        <w:t xml:space="preserve"> </w:t>
+      </w:r>
+      <w:proofErr w:type="spellStart"/>
       <w:r>
         <w:t>instalador</w:t>
       </w:r>
-      <w:r>
-        <w:t>T</w:t>
-      </w:r>
-      <w:r>
-        <w:t>ecnico</w:t>
-      </w:r>
-      <w:r>
-        <w:t>N</w:t>
-      </w:r>
-      <w:r>
-        <w:t>ombre</w:t>
+      <w:proofErr w:type="gramEnd"/>
+      <w:r>
+        <w:t>_tecnico_nombre</w:t>
+      </w:r>
+      <w:proofErr w:type="spellEnd"/>
+      <w:r>
+        <w:t xml:space="preserve"> </w:t>
       </w:r>
       <w:r>
         <w:t>}}, {{</w:t>
       </w:r>
       <w:r>
-        <w:t>instalador</w:t>
-      </w:r>
-      <w:r>
-        <w:t>T</w:t>
-      </w:r>
-      <w:r>
-        <w:t>ecnico</w:t>
-      </w:r>
-      <w:r>
-        <w:t>C</w:t>
-      </w:r>
-      <w:r>
-        <w:t>ompetencia</w:t>
+        <w:t xml:space="preserve"> </w:t>
+      </w:r>
+      <w:proofErr w:type="spellStart"/>
+      <w:r>
+        <w:t>instalador_tecnico_competencia</w:t>
+      </w:r>
+      <w:proofErr w:type="spellEnd"/>
+      <w:r>
+        <w:t xml:space="preserve"> </w:t>
       </w:r>
       <w:r>
         <w:t>}}, en calidad de técnico y firmante del Certificado de fin de obra.</w:t>
@@ -354,68 +388,8 @@
         <w:pStyle w:val="Sinespaciado"/>
         <w:spacing w:line="360" w:lineRule="auto"/>
       </w:pPr>
-    </w:p>
-    <w:p>
-      <w:pPr>
-        <w:pStyle w:val="Sinespaciado"/>
-        <w:spacing w:line="360" w:lineRule="auto"/>
-      </w:pPr>
-    </w:p>
-    <w:p>
-      <w:pPr>
-        <w:pStyle w:val="Sinespaciado"/>
-        <w:spacing w:line="360" w:lineRule="auto"/>
-      </w:pPr>
-    </w:p>
-    <w:p>
-      <w:pPr>
-        <w:pStyle w:val="Sinespaciado"/>
-        <w:spacing w:line="360" w:lineRule="auto"/>
-      </w:pPr>
-      <w:r>
-        <w:tab/>
-      </w:r>
-      <w:r>
-        <w:tab/>
-      </w:r>
-      <w:r>
-        <w:tab/>
-      </w:r>
-      <w:r>
-        <w:tab/>
-      </w:r>
-      <w:r>
-        <w:tab/>
-      </w:r>
-    </w:p>
-    <w:p>
-      <w:pPr>
-        <w:pStyle w:val="Sinespaciado"/>
-        <w:spacing w:line="360" w:lineRule="auto"/>
-        <w:rPr>
-          <w:color w:val="FFFFFF" w:themeColor="background1"/>
-        </w:rPr>
-      </w:pPr>
-      <w:r>
-        <w:rPr>
-          <w:color w:val="FFFFFF" w:themeColor="background1"/>
-        </w:rPr>
-        <w:t>,</w:t>
-      </w:r>
-    </w:p>
-    <w:p>
-      <w:pPr>
-        <w:pStyle w:val="Sinespaciado"/>
-        <w:spacing w:line="360" w:lineRule="auto"/>
-        <w:rPr>
-          <w:color w:val="FFFFFF" w:themeColor="background1"/>
-        </w:rPr>
-      </w:pPr>
       <w:sdt>
         <w:sdtPr>
-          <w:rPr>
-            <w:color w:val="FFFFFF" w:themeColor="background1"/>
-          </w:rPr>
           <w:alias w:val="Compañía"/>
           <w:id w:val="1760174317"/>
           <w:showingPlcHdr/>
@@ -424,9 +398,6 @@
         </w:sdtPr>
         <w:sdtContent>
           <w:r>
-            <w:rPr>
-              <w:color w:val="FFFFFF" w:themeColor="background1"/>
-            </w:rPr>
             <w:t xml:space="preserve">     </w:t>
           </w:r>
         </w:sdtContent>
@@ -436,15 +407,34 @@
       <w:pPr>
         <w:pStyle w:val="Sinespaciado"/>
         <w:spacing w:line="360" w:lineRule="auto"/>
+      </w:pPr>
+      <w:r>
+        <w:t xml:space="preserve">Número de colegiado </w:t>
+      </w:r>
+      <w:proofErr w:type="gramStart"/>
+      <w:r>
+        <w:t xml:space="preserve">{{ </w:t>
+      </w:r>
+      <w:proofErr w:type="spellStart"/>
+      <w:r>
+        <w:t>numero</w:t>
+      </w:r>
+      <w:proofErr w:type="gramEnd"/>
+      <w:r>
+        <w:t>_colegiado_o_instalador</w:t>
+      </w:r>
+      <w:proofErr w:type="spellEnd"/>
+      <w:r>
+        <w:t xml:space="preserve"> }}</w:t>
+      </w:r>
+      <w:r>
+        <w:t xml:space="preserve"> </w:t>
+      </w:r>
+      <w:r>
         <w:rPr>
-          <w:color w:val="FFFFFF" w:themeColor="background1"/>
+          <w:color w:val="FF0000"/>
         </w:rPr>
-      </w:pPr>
-      <w:r>
-        <w:rPr>
-          <w:color w:val="FFFFFF" w:themeColor="background1"/>
-        </w:rPr>
-        <w:t xml:space="preserve">Número de colegiado 1929 COITI TOLEDO   </w:t>
+        <w:t xml:space="preserve">COITI TOLEDO   </w:t>
       </w:r>
     </w:p>
     <w:p/>
@@ -459,7 +449,7 @@
 </file>
 
 <file path=word/endnotes.xml><?xml version="1.0" encoding="utf-8"?>
-<w:endnotes xmlns:wpc="http://schemas.microsoft.com/office/word/2010/wordprocessingCanvas" xmlns:cx="http://schemas.microsoft.com/office/drawing/2014/chartex" xmlns:cx1="http://schemas.microsoft.com/office/drawing/2015/9/8/chartex" xmlns:cx2="http://schemas.microsoft.com/office/drawing/2015/10/21/chartex" xmlns:cx3="http://schemas.microsoft.com/office/drawing/2016/5/9/chartex" xmlns:cx4="http://schemas.microsoft.com/office/drawing/2016/5/10/chartex" xmlns:cx5="http://schemas.microsoft.com/office/drawing/2016/5/11/chartex" xmlns:cx6="http://schemas.microsoft.com/office/drawing/2016/5/12/chartex" xmlns:cx7="http://schemas.microsoft.com/office/drawing/2016/5/13/chartex" xmlns:cx8="http://schemas.microsoft.com/office/drawing/2016/5/14/chartex" xmlns:mc="http://schemas.openxmlformats.org/markup-compatibility/2006" xmlns:aink="http://schemas.microsoft.com/office/drawing/2016/ink" xmlns:am3d="http://schemas.microsoft.com/office/drawing/2017/model3d" xmlns:o="urn:schemas-microsoft-com:office:office" xmlns:oel="http://schemas.microsoft.com/office/2019/extlst" xmlns:r="http://schemas.openxmlformats.org/officeDocument/2006/relationships" xmlns:m="http://schemas.openxmlformats.org/officeDocument/2006/math" xmlns:v="urn:schemas-microsoft-com:vml" xmlns:wp14="http://schemas.microsoft.com/office/word/2010/wordprocessingDrawing" xmlns:wp="http://schemas.openxmlformats.org/drawingml/2006/wordprocessingDrawing" xmlns:w10="urn:schemas-microsoft-com:office:word" xmlns:w="http://schemas.openxmlformats.org/wordprocessingml/2006/main" xmlns:w14="http://schemas.microsoft.com/office/word/2010/wordml" xmlns:w15="http://schemas.microsoft.com/office/word/2012/wordml" xmlns:w16cex="http://schemas.microsoft.com/office/word/2018/wordml/cex" xmlns:w16cid="http://schemas.microsoft.com/office/word/2016/wordml/cid" xmlns:w16="http://schemas.microsoft.com/office/word/2018/wordml" xmlns:w16sdtdh="http://schemas.microsoft.com/office/word/2020/wordml/sdtdatahash" xmlns:w16se="http://schemas.microsoft.com/office/word/2015/wordml/symex" xmlns:wpg="http://schemas.microsoft.com/office/word/2010/wordprocessingGroup" xmlns:wpi="http://schemas.microsoft.com/office/word/2010/wordprocessingInk" xmlns:wne="http://schemas.microsoft.com/office/word/2006/wordml" xmlns:wps="http://schemas.microsoft.com/office/word/2010/wordprocessingShape" mc:Ignorable="w14 w15 w16se w16cid w16 w16cex w16sdtdh wp14">
+<w:endnotes xmlns:wpc="http://schemas.microsoft.com/office/word/2010/wordprocessingCanvas" xmlns:cx="http://schemas.microsoft.com/office/drawing/2014/chartex" xmlns:cx1="http://schemas.microsoft.com/office/drawing/2015/9/8/chartex" xmlns:cx2="http://schemas.microsoft.com/office/drawing/2015/10/21/chartex" xmlns:cx3="http://schemas.microsoft.com/office/drawing/2016/5/9/chartex" xmlns:cx4="http://schemas.microsoft.com/office/drawing/2016/5/10/chartex" xmlns:cx5="http://schemas.microsoft.com/office/drawing/2016/5/11/chartex" xmlns:cx6="http://schemas.microsoft.com/office/drawing/2016/5/12/chartex" xmlns:cx7="http://schemas.microsoft.com/office/drawing/2016/5/13/chartex" xmlns:cx8="http://schemas.microsoft.com/office/drawing/2016/5/14/chartex" xmlns:mc="http://schemas.openxmlformats.org/markup-compatibility/2006" xmlns:aink="http://schemas.microsoft.com/office/drawing/2016/ink" xmlns:am3d="http://schemas.microsoft.com/office/drawing/2017/model3d" xmlns:o="urn:schemas-microsoft-com:office:office" xmlns:oel="http://schemas.microsoft.com/office/2019/extlst" xmlns:r="http://schemas.openxmlformats.org/officeDocument/2006/relationships" xmlns:m="http://schemas.openxmlformats.org/officeDocument/2006/math" xmlns:v="urn:schemas-microsoft-com:vml" xmlns:wp14="http://schemas.microsoft.com/office/word/2010/wordprocessingDrawing" xmlns:wp="http://schemas.openxmlformats.org/drawingml/2006/wordprocessingDrawing" xmlns:w10="urn:schemas-microsoft-com:office:word" xmlns:w="http://schemas.openxmlformats.org/wordprocessingml/2006/main" xmlns:w14="http://schemas.microsoft.com/office/word/2010/wordml" xmlns:w15="http://schemas.microsoft.com/office/word/2012/wordml" xmlns:w16cex="http://schemas.microsoft.com/office/word/2018/wordml/cex" xmlns:w16cid="http://schemas.microsoft.com/office/word/2016/wordml/cid" xmlns:w16="http://schemas.microsoft.com/office/word/2018/wordml" xmlns:w16du="http://schemas.microsoft.com/office/word/2023/wordml/word16du" xmlns:w16sdtdh="http://schemas.microsoft.com/office/word/2020/wordml/sdtdatahash" xmlns:w16sdtfl="http://schemas.microsoft.com/office/word/2024/wordml/sdtformatlock" xmlns:w16se="http://schemas.microsoft.com/office/word/2015/wordml/symex" xmlns:wpg="http://schemas.microsoft.com/office/word/2010/wordprocessingGroup" xmlns:wpi="http://schemas.microsoft.com/office/word/2010/wordprocessingInk" xmlns:wne="http://schemas.microsoft.com/office/word/2006/wordml" xmlns:wps="http://schemas.microsoft.com/office/word/2010/wordprocessingShape" mc:Ignorable="w14 w15 w16se w16cid w16 w16cex w16sdtdh w16sdtfl w16du wp14">
   <w:endnote w:type="separator" w:id="-1">
     <w:p>
       <w:pPr>
@@ -484,7 +474,7 @@
 </file>
 
 <file path=word/footnotes.xml><?xml version="1.0" encoding="utf-8"?>
-<w:footnotes xmlns:wpc="http://schemas.microsoft.com/office/word/2010/wordprocessingCanvas" xmlns:cx="http://schemas.microsoft.com/office/drawing/2014/chartex" xmlns:cx1="http://schemas.microsoft.com/office/drawing/2015/9/8/chartex" xmlns:cx2="http://schemas.microsoft.com/office/drawing/2015/10/21/chartex" xmlns:cx3="http://schemas.microsoft.com/office/drawing/2016/5/9/chartex" xmlns:cx4="http://schemas.microsoft.com/office/drawing/2016/5/10/chartex" xmlns:cx5="http://schemas.microsoft.com/office/drawing/2016/5/11/chartex" xmlns:cx6="http://schemas.microsoft.com/office/drawing/2016/5/12/chartex" xmlns:cx7="http://schemas.microsoft.com/office/drawing/2016/5/13/chartex" xmlns:cx8="http://schemas.microsoft.com/office/drawing/2016/5/14/chartex" xmlns:mc="http://schemas.openxmlformats.org/markup-compatibility/2006" xmlns:aink="http://schemas.microsoft.com/office/drawing/2016/ink" xmlns:am3d="http://schemas.microsoft.com/office/drawing/2017/model3d" xmlns:o="urn:schemas-microsoft-com:office:office" xmlns:oel="http://schemas.microsoft.com/office/2019/extlst" xmlns:r="http://schemas.openxmlformats.org/officeDocument/2006/relationships" xmlns:m="http://schemas.openxmlformats.org/officeDocument/2006/math" xmlns:v="urn:schemas-microsoft-com:vml" xmlns:wp14="http://schemas.microsoft.com/office/word/2010/wordprocessingDrawing" xmlns:wp="http://schemas.openxmlformats.org/drawingml/2006/wordprocessingDrawing" xmlns:w10="urn:schemas-microsoft-com:office:word" xmlns:w="http://schemas.openxmlformats.org/wordprocessingml/2006/main" xmlns:w14="http://schemas.microsoft.com/office/word/2010/wordml" xmlns:w15="http://schemas.microsoft.com/office/word/2012/wordml" xmlns:w16cex="http://schemas.microsoft.com/office/word/2018/wordml/cex" xmlns:w16cid="http://schemas.microsoft.com/office/word/2016/wordml/cid" xmlns:w16="http://schemas.microsoft.com/office/word/2018/wordml" xmlns:w16sdtdh="http://schemas.microsoft.com/office/word/2020/wordml/sdtdatahash" xmlns:w16se="http://schemas.microsoft.com/office/word/2015/wordml/symex" xmlns:wpg="http://schemas.microsoft.com/office/word/2010/wordprocessingGroup" xmlns:wpi="http://schemas.microsoft.com/office/word/2010/wordprocessingInk" xmlns:wne="http://schemas.microsoft.com/office/word/2006/wordml" xmlns:wps="http://schemas.microsoft.com/office/word/2010/wordprocessingShape" mc:Ignorable="w14 w15 w16se w16cid w16 w16cex w16sdtdh wp14">
+<w:footnotes xmlns:wpc="http://schemas.microsoft.com/office/word/2010/wordprocessingCanvas" xmlns:cx="http://schemas.microsoft.com/office/drawing/2014/chartex" xmlns:cx1="http://schemas.microsoft.com/office/drawing/2015/9/8/chartex" xmlns:cx2="http://schemas.microsoft.com/office/drawing/2015/10/21/chartex" xmlns:cx3="http://schemas.microsoft.com/office/drawing/2016/5/9/chartex" xmlns:cx4="http://schemas.microsoft.com/office/drawing/2016/5/10/chartex" xmlns:cx5="http://schemas.microsoft.com/office/drawing/2016/5/11/chartex" xmlns:cx6="http://schemas.microsoft.com/office/drawing/2016/5/12/chartex" xmlns:cx7="http://schemas.microsoft.com/office/drawing/2016/5/13/chartex" xmlns:cx8="http://schemas.microsoft.com/office/drawing/2016/5/14/chartex" xmlns:mc="http://schemas.openxmlformats.org/markup-compatibility/2006" xmlns:aink="http://schemas.microsoft.com/office/drawing/2016/ink" xmlns:am3d="http://schemas.microsoft.com/office/drawing/2017/model3d" xmlns:o="urn:schemas-microsoft-com:office:office" xmlns:oel="http://schemas.microsoft.com/office/2019/extlst" xmlns:r="http://schemas.openxmlformats.org/officeDocument/2006/relationships" xmlns:m="http://schemas.openxmlformats.org/officeDocument/2006/math" xmlns:v="urn:schemas-microsoft-com:vml" xmlns:wp14="http://schemas.microsoft.com/office/word/2010/wordprocessingDrawing" xmlns:wp="http://schemas.openxmlformats.org/drawingml/2006/wordprocessingDrawing" xmlns:w10="urn:schemas-microsoft-com:office:word" xmlns:w="http://schemas.openxmlformats.org/wordprocessingml/2006/main" xmlns:w14="http://schemas.microsoft.com/office/word/2010/wordml" xmlns:w15="http://schemas.microsoft.com/office/word/2012/wordml" xmlns:w16cex="http://schemas.microsoft.com/office/word/2018/wordml/cex" xmlns:w16cid="http://schemas.microsoft.com/office/word/2016/wordml/cid" xmlns:w16="http://schemas.microsoft.com/office/word/2018/wordml" xmlns:w16du="http://schemas.microsoft.com/office/word/2023/wordml/word16du" xmlns:w16sdtdh="http://schemas.microsoft.com/office/word/2020/wordml/sdtdatahash" xmlns:w16sdtfl="http://schemas.microsoft.com/office/word/2024/wordml/sdtformatlock" xmlns:w16se="http://schemas.microsoft.com/office/word/2015/wordml/symex" xmlns:wpg="http://schemas.microsoft.com/office/word/2010/wordprocessingGroup" xmlns:wpi="http://schemas.microsoft.com/office/word/2010/wordprocessingInk" xmlns:wne="http://schemas.microsoft.com/office/word/2006/wordml" xmlns:wps="http://schemas.microsoft.com/office/word/2010/wordprocessingShape" mc:Ignorable="w14 w15 w16se w16cid w16 w16cex w16sdtdh w16sdtfl w16du wp14">
   <w:footnote w:type="separator" w:id="-1">
     <w:p>
       <w:pPr>
@@ -509,7 +499,7 @@
 </file>
 
 <file path=word/styles.xml><?xml version="1.0" encoding="utf-8"?>
-<w:styles xmlns:mc="http://schemas.openxmlformats.org/markup-compatibility/2006" xmlns:r="http://schemas.openxmlformats.org/officeDocument/2006/relationships" xmlns:w="http://schemas.openxmlformats.org/wordprocessingml/2006/main" xmlns:w14="http://schemas.microsoft.com/office/word/2010/wordml" xmlns:w15="http://schemas.microsoft.com/office/word/2012/wordml" xmlns:w16cex="http://schemas.microsoft.com/office/word/2018/wordml/cex" xmlns:w16cid="http://schemas.microsoft.com/office/word/2016/wordml/cid" xmlns:w16="http://schemas.microsoft.com/office/word/2018/wordml" xmlns:w16sdtdh="http://schemas.microsoft.com/office/word/2020/wordml/sdtdatahash" xmlns:w16se="http://schemas.microsoft.com/office/word/2015/wordml/symex" mc:Ignorable="w14 w15 w16se w16cid w16 w16cex w16sdtdh">
+<w:styles xmlns:mc="http://schemas.openxmlformats.org/markup-compatibility/2006" xmlns:r="http://schemas.openxmlformats.org/officeDocument/2006/relationships" xmlns:w="http://schemas.openxmlformats.org/wordprocessingml/2006/main" xmlns:w14="http://schemas.microsoft.com/office/word/2010/wordml" xmlns:w15="http://schemas.microsoft.com/office/word/2012/wordml" xmlns:w16cex="http://schemas.microsoft.com/office/word/2018/wordml/cex" xmlns:w16cid="http://schemas.microsoft.com/office/word/2016/wordml/cid" xmlns:w16="http://schemas.microsoft.com/office/word/2018/wordml" xmlns:w16du="http://schemas.microsoft.com/office/word/2023/wordml/word16du" xmlns:w16sdtdh="http://schemas.microsoft.com/office/word/2020/wordml/sdtdatahash" xmlns:w16sdtfl="http://schemas.microsoft.com/office/word/2024/wordml/sdtformatlock" xmlns:w16se="http://schemas.microsoft.com/office/word/2015/wordml/symex" mc:Ignorable="w14 w15 w16se w16cid w16 w16cex w16sdtdh w16sdtfl w16du">
   <w:docDefaults>
     <w:rPrDefault>
       <w:rPr>
@@ -910,7 +900,6 @@
   <w:style w:type="character" w:default="1" w:styleId="Fuentedeprrafopredeter">
     <w:name w:val="Default Paragraph Font"/>
     <w:uiPriority w:val="1"/>
-    <w:semiHidden/>
     <w:unhideWhenUsed/>
   </w:style>
   <w:style w:type="table" w:default="1" w:styleId="Tablanormal">

</xml_diff>